<commit_message>
Controller Unit Test Added
</commit_message>
<xml_diff>
--- a/Documentation/Project Plan.docx
+++ b/Documentation/Project Plan.docx
@@ -3445,6 +3445,28 @@
     <w:p>
       <w:pPr>
         <w:rPr>
+          <w:u w:val="single"/>
+          <w:lang w:val="en-US"/>
+        </w:rPr>
+      </w:pPr>
+      <w:r>
+        <w:rPr>
+          <w:u w:val="single"/>
+          <w:lang w:val="en-US"/>
+        </w:rPr>
+        <w:t>Sign up/in</w:t>
+      </w:r>
+      <w:r>
+        <w:rPr>
+          <w:u w:val="single"/>
+          <w:lang w:val="en-US"/>
+        </w:rPr>
+        <w:t xml:space="preserve"> (coming up)</w:t>
+      </w:r>
+    </w:p>
+    <w:p>
+      <w:pPr>
+        <w:rPr>
           <w:lang w:val="en-US"/>
         </w:rPr>
       </w:pPr>
@@ -7749,7 +7771,7 @@
     <w:charset w:val="02"/>
     <w:family w:val="decorative"/>
     <w:pitch w:val="variable"/>
-    <w:sig w:usb0="00000003" w:usb1="10000000" w:usb2="00000000" w:usb3="00000000" w:csb0="80000001" w:csb1="00000000"/>
+    <w:sig w:usb0="00000000" w:usb1="10000000" w:usb2="00000000" w:usb3="00000000" w:csb0="80000000" w:csb1="00000000"/>
   </w:font>
   <w:font w:name="Arial">
     <w:panose1 w:val="020B0604020202020204"/>
@@ -7789,6 +7811,7 @@
     <w:rsid w:val="00721A3B"/>
     <w:rsid w:val="00785963"/>
     <w:rsid w:val="008E392A"/>
+    <w:rsid w:val="009F7285"/>
     <w:rsid w:val="00C9531E"/>
   </w:rsids>
   <m:mathPr>

</xml_diff>